<commit_message>
added open source contributions to project features. Todo: enlarge slider fonts
</commit_message>
<xml_diff>
--- a/downloads/WebDevResume_Clemens_Jordan.docx
+++ b/downloads/WebDevResume_Clemens_Jordan.docx
@@ -1,6 +1,6 @@
 
 <file path=word/document.xml><?xml version="1.0" encoding="utf-8"?>
-<w:document xmlns:wpc="http://schemas.microsoft.com/office/word/2010/wordprocessingCanvas" xmlns:cx="http://schemas.microsoft.com/office/drawing/2014/chartex" xmlns:cx1="http://schemas.microsoft.com/office/drawing/2015/9/8/chartex" xmlns:cx2="http://schemas.microsoft.com/office/drawing/2015/10/21/chartex" xmlns:cx3="http://schemas.microsoft.com/office/drawing/2016/5/9/chartex" xmlns:cx4="http://schemas.microsoft.com/office/drawing/2016/5/10/chartex" xmlns:cx5="http://schemas.microsoft.com/office/drawing/2016/5/11/chartex" xmlns:cx6="http://schemas.microsoft.com/office/drawing/2016/5/12/chartex" xmlns:cx7="http://schemas.microsoft.com/office/drawing/2016/5/13/chartex" xmlns:cx8="http://schemas.microsoft.com/office/drawing/2016/5/14/chartex" xmlns:mc="http://schemas.openxmlformats.org/markup-compatibility/2006" xmlns:aink="http://schemas.microsoft.com/office/drawing/2016/ink" xmlns:am3d="http://schemas.microsoft.com/office/drawing/2017/model3d" xmlns:o="urn:schemas-microsoft-com:office:office" xmlns:r="http://schemas.openxmlformats.org/officeDocument/2006/relationships" xmlns:m="http://schemas.openxmlformats.org/officeDocument/2006/math" xmlns:v="urn:schemas-microsoft-com:vml" xmlns:wp14="http://schemas.microsoft.com/office/word/2010/wordprocessingDrawing" xmlns:wp="http://schemas.openxmlformats.org/drawingml/2006/wordprocessingDrawing" xmlns:w10="urn:schemas-microsoft-com:office:word" xmlns:w="http://schemas.openxmlformats.org/wordprocessingml/2006/main" xmlns:w14="http://schemas.microsoft.com/office/word/2010/wordml" xmlns:w15="http://schemas.microsoft.com/office/word/2012/wordml" xmlns:w16cex="http://schemas.microsoft.com/office/word/2018/wordml/cex" xmlns:w16cid="http://schemas.microsoft.com/office/word/2016/wordml/cid" xmlns:w16="http://schemas.microsoft.com/office/word/2018/wordml" xmlns:w16sdtdh="http://schemas.microsoft.com/office/word/2020/wordml/sdtdatahash" xmlns:w16se="http://schemas.microsoft.com/office/word/2015/wordml/symex" xmlns:wpg="http://schemas.microsoft.com/office/word/2010/wordprocessingGroup" xmlns:wpi="http://schemas.microsoft.com/office/word/2010/wordprocessingInk" xmlns:wne="http://schemas.microsoft.com/office/word/2006/wordml" xmlns:wps="http://schemas.microsoft.com/office/word/2010/wordprocessingShape" mc:Ignorable="w14 w15 w16se w16cid w16 w16cex w16sdtdh wp14">
+<w:document xmlns:wpc="http://schemas.microsoft.com/office/word/2010/wordprocessingCanvas" xmlns:cx="http://schemas.microsoft.com/office/drawing/2014/chartex" xmlns:cx1="http://schemas.microsoft.com/office/drawing/2015/9/8/chartex" xmlns:cx2="http://schemas.microsoft.com/office/drawing/2015/10/21/chartex" xmlns:cx3="http://schemas.microsoft.com/office/drawing/2016/5/9/chartex" xmlns:cx4="http://schemas.microsoft.com/office/drawing/2016/5/10/chartex" xmlns:cx5="http://schemas.microsoft.com/office/drawing/2016/5/11/chartex" xmlns:cx6="http://schemas.microsoft.com/office/drawing/2016/5/12/chartex" xmlns:cx7="http://schemas.microsoft.com/office/drawing/2016/5/13/chartex" xmlns:cx8="http://schemas.microsoft.com/office/drawing/2016/5/14/chartex" xmlns:mc="http://schemas.openxmlformats.org/markup-compatibility/2006" xmlns:aink="http://schemas.microsoft.com/office/drawing/2016/ink" xmlns:am3d="http://schemas.microsoft.com/office/drawing/2017/model3d" xmlns:o="urn:schemas-microsoft-com:office:office" xmlns:oel="http://schemas.microsoft.com/office/2019/extlst" xmlns:r="http://schemas.openxmlformats.org/officeDocument/2006/relationships" xmlns:m="http://schemas.openxmlformats.org/officeDocument/2006/math" xmlns:v="urn:schemas-microsoft-com:vml" xmlns:wp14="http://schemas.microsoft.com/office/word/2010/wordprocessingDrawing" xmlns:wp="http://schemas.openxmlformats.org/drawingml/2006/wordprocessingDrawing" xmlns:w10="urn:schemas-microsoft-com:office:word" xmlns:w="http://schemas.openxmlformats.org/wordprocessingml/2006/main" xmlns:w14="http://schemas.microsoft.com/office/word/2010/wordml" xmlns:w15="http://schemas.microsoft.com/office/word/2012/wordml" xmlns:w16cex="http://schemas.microsoft.com/office/word/2018/wordml/cex" xmlns:w16cid="http://schemas.microsoft.com/office/word/2016/wordml/cid" xmlns:w16="http://schemas.microsoft.com/office/word/2018/wordml" xmlns:w16sdtdh="http://schemas.microsoft.com/office/word/2020/wordml/sdtdatahash" xmlns:w16se="http://schemas.microsoft.com/office/word/2015/wordml/symex" xmlns:wpg="http://schemas.microsoft.com/office/word/2010/wordprocessingGroup" xmlns:wpi="http://schemas.microsoft.com/office/word/2010/wordprocessingInk" xmlns:wne="http://schemas.microsoft.com/office/word/2006/wordml" xmlns:wps="http://schemas.microsoft.com/office/word/2010/wordprocessingShape" mc:Ignorable="w14 w15 w16se w16cid w16 w16cex w16sdtdh wp14">
   <w:body>
     <w:tbl>
       <w:tblPr>
@@ -3400,6 +3400,9 @@
                         <w:pStyle w:val="ContactInfo"/>
                       </w:pPr>
                       <w:r>
+                        <w:t xml:space="preserve">My </w:t>
+                      </w:r>
+                      <w:r>
                         <w:t>Portfolio</w:t>
                       </w:r>
                     </w:p>
@@ -5255,7 +5258,10 @@
               <w:t xml:space="preserve">: React, Webpack, Bootstrap, Angular, Parcel, Redux, </w:t>
             </w:r>
             <w:r>
-              <w:t>Three.js, Anime.js, Babel and more</w:t>
+              <w:t>Sails</w:t>
+            </w:r>
+            <w:r>
+              <w:t>.js, Anime.js, Babel and more</w:t>
             </w:r>
           </w:p>
           <w:p>
@@ -5384,7 +5390,6 @@
         <w:pStyle w:val="Heading3"/>
       </w:pPr>
       <w:r>
-        <w:lastRenderedPageBreak/>
         <w:t>march 2021</w:t>
       </w:r>
       <w:r>
@@ -5411,21 +5416,28 @@
         <w:t>/</w:t>
       </w:r>
       <w:r>
-        <w:t xml:space="preserve"> </w:t>
+        <w:rPr>
+          <w:rStyle w:val="Emphasis"/>
+        </w:rPr>
+        <w:t xml:space="preserve"> Revature</w:t>
       </w:r>
-      <w:proofErr w:type="spellStart"/>
       <w:r>
         <w:rPr>
           <w:rStyle w:val="Emphasis"/>
         </w:rPr>
-        <w:t>AccruePartners</w:t>
+        <w:t xml:space="preserve">, Remote – </w:t>
       </w:r>
-      <w:proofErr w:type="spellEnd"/>
       <w:r>
         <w:rPr>
           <w:rStyle w:val="Emphasis"/>
         </w:rPr>
-        <w:t>, Remote – Charlotte, NC</w:t>
+        <w:t>Wilmington</w:t>
+      </w:r>
+      <w:r>
+        <w:rPr>
+          <w:rStyle w:val="Emphasis"/>
+        </w:rPr>
+        <w:t>, NC</w:t>
       </w:r>
     </w:p>
     <w:p>
@@ -5437,7 +5449,13 @@
         </w:numPr>
       </w:pPr>
       <w:r>
-        <w:t>Leveraged Redis open-source, in-memory data store to improve database and caching mechanisms</w:t>
+        <w:t xml:space="preserve">Leveraged Redis open-source, in-memory data store to improve database and caching </w:t>
+      </w:r>
+      <w:r>
+        <w:t>strateg</w:t>
+      </w:r>
+      <w:r>
+        <w:t>y</w:t>
       </w:r>
       <w:r>
         <w:t xml:space="preserve"> and read/write speeds</w:t>
@@ -5579,6 +5597,7 @@
         </w:numPr>
       </w:pPr>
       <w:r>
+        <w:lastRenderedPageBreak/>
         <w:t>Monitor network and application issues in a Help Desk and data center like environment. Maintain AS400 hardware, software, and network connectivity.</w:t>
       </w:r>
     </w:p>
@@ -5691,25 +5710,150 @@
       <w:pPr>
         <w:pStyle w:val="Heading1"/>
       </w:pPr>
+      <w:r>
+        <w:t>Open-Source</w:t>
+      </w:r>
+      <w:r>
+        <w:t xml:space="preserve"> Contributions</w:t>
+      </w:r>
+    </w:p>
+    <w:p>
+      <w:pPr>
+        <w:pStyle w:val="ListParagraph"/>
+        <w:numPr>
+          <w:ilvl w:val="0"/>
+          <w:numId w:val="13"/>
+        </w:numPr>
+      </w:pPr>
+      <w:r>
+        <w:rPr>
+          <w:b/>
+          <w:bCs/>
+        </w:rPr>
+        <w:t>Fastify</w:t>
+      </w:r>
+      <w:r>
+        <w:rPr>
+          <w:b/>
+          <w:bCs/>
+        </w:rPr>
+        <w:t xml:space="preserve"> – </w:t>
+      </w:r>
+      <w:r>
+        <w:rPr>
+          <w:b/>
+          <w:bCs/>
+        </w:rPr>
+        <w:t xml:space="preserve">Fast and Low Overhead </w:t>
+      </w:r>
+      <w:r>
+        <w:rPr>
+          <w:b/>
+          <w:bCs/>
+        </w:rPr>
+        <w:t>Web Framework for Node.js</w:t>
+      </w:r>
+    </w:p>
+    <w:p>
+      <w:pPr>
+        <w:pStyle w:val="ListParagraph"/>
+      </w:pPr>
+      <w:r>
+        <w:t xml:space="preserve">Contributed </w:t>
+      </w:r>
+      <w:r>
+        <w:t>t</w:t>
+      </w:r>
+      <w:r>
+        <w:t>ypeorm-</w:t>
+      </w:r>
+      <w:r>
+        <w:t>f</w:t>
+      </w:r>
+      <w:r>
+        <w:t>astify-</w:t>
+      </w:r>
+      <w:r>
+        <w:t>p</w:t>
+      </w:r>
+      <w:r>
+        <w:t xml:space="preserve">lugin to ecosystem of community plugins. The </w:t>
+      </w:r>
+      <w:r>
+        <w:t>package</w:t>
+      </w:r>
+      <w:r>
+        <w:t xml:space="preserve"> is written in TypeScript</w:t>
+      </w:r>
+      <w:r>
+        <w:t xml:space="preserve"> and enables developers to expose multiple Database Connections throughout their applications</w:t>
+      </w:r>
+      <w:r>
+        <w:t xml:space="preserve"> </w:t>
+      </w:r>
+      <w:r>
+        <w:t xml:space="preserve">by decorating the Fastify Server Instance. The plugin takes advantage of Typeorm </w:t>
+      </w:r>
+      <w:r>
+        <w:t>latest API.</w:t>
+      </w:r>
+    </w:p>
+    <w:p>
+      <w:pPr>
+        <w:pStyle w:val="ListParagraph"/>
+      </w:pPr>
+    </w:p>
+    <w:p>
+      <w:pPr>
+        <w:pStyle w:val="Heading1"/>
+      </w:pPr>
       <w:sdt>
         <w:sdtPr>
           <w:alias w:val="Activities:"/>
           <w:tag w:val="Activities:"/>
-          <w:id w:val="1035625348"/>
+          <w:id w:val="1257788307"/>
           <w:placeholder>
-            <w:docPart w:val="04423BF9B8324CC0A591289268BAE0D8"/>
+            <w:docPart w:val="B2D1A57B9A904816B967B72BCBB00F3D"/>
           </w:placeholder>
           <w:temporary/>
           <w:showingPlcHdr/>
           <w15:appearance w15:val="hidden"/>
         </w:sdtPr>
-        <w:sdtEndPr/>
         <w:sdtContent>
           <w:r>
             <w:t>Activities</w:t>
           </w:r>
         </w:sdtContent>
       </w:sdt>
+    </w:p>
+    <w:p>
+      <w:pPr>
+        <w:pStyle w:val="ListParagraph"/>
+        <w:numPr>
+          <w:ilvl w:val="0"/>
+          <w:numId w:val="13"/>
+        </w:numPr>
+      </w:pPr>
+      <w:r>
+        <w:rPr>
+          <w:b/>
+          <w:bCs/>
+        </w:rPr>
+        <w:t>The Miracle League at Olsen Park, Miracle Field – Wilmington, NC</w:t>
+      </w:r>
+    </w:p>
+    <w:p>
+      <w:pPr>
+        <w:pStyle w:val="ListParagraph"/>
+      </w:pPr>
+      <w:r>
+        <w:t>Volunteer to participate in a game of Baseball with children that have disabilities. Services include being a “buddy” and having fun with the kids. Last volunteered on 5/13/2022.</w:t>
+      </w:r>
+    </w:p>
+    <w:p>
+      <w:pPr>
+        <w:pStyle w:val="ListParagraph"/>
+      </w:pPr>
     </w:p>
     <w:p>
       <w:pPr>
@@ -5728,7 +5872,7 @@
           <w:b/>
           <w:bCs/>
         </w:rPr>
-        <w:t>The Complete JavaScript Course 2021 – Udemy, Online</w:t>
+        <w:t>Carolina Beach Pick-Up – Team Rasa Love, Keller Williams Realty, Wilmington, NC</w:t>
       </w:r>
     </w:p>
     <w:p>
@@ -5736,144 +5880,13 @@
         <w:pStyle w:val="ListParagraph"/>
       </w:pPr>
       <w:r>
-        <w:t>68.5 total hours mastering JavaScript fundamentals, code quality, data types, functions, properties, prototypes, classes, error handling, and modules.</w:t>
-      </w:r>
-    </w:p>
-    <w:p>
-      <w:pPr>
-        <w:pStyle w:val="ListParagraph"/>
-        <w:numPr>
-          <w:ilvl w:val="0"/>
-          <w:numId w:val="13"/>
-        </w:numPr>
-        <w:rPr>
-          <w:b/>
-          <w:bCs/>
-        </w:rPr>
-      </w:pPr>
-      <w:r>
-        <w:rPr>
-          <w:b/>
-          <w:bCs/>
-        </w:rPr>
-        <w:t>Node.js, Express, MongoDB &amp; More: The Complete Bootcamp 2022 – Udemy, Online</w:t>
+        <w:t>Participate in bi-weekly beach cleanups at various beaches in Wilmington, NC to integrate with the community and provide Wilmington with cleaner beaches. Services include providing volunteers with breakfast and waters, walk the beach and picking up trash, and meeting new clients.</w:t>
       </w:r>
     </w:p>
     <w:p>
       <w:pPr>
         <w:pStyle w:val="ListParagraph"/>
       </w:pPr>
-      <w:r>
-        <w:t>42 total hours. Build fast, scalable, and powerful Node.js RESTful API’s and web applications, understanding how Node.js works behind the scenes, data modelling, CRUD operations, Model-View-Controller architecture, pipelines, NoSQL and SQL databases, authentication</w:t>
-      </w:r>
-      <w:r>
-        <w:t>, security, file uploads and processing and more.</w:t>
-      </w:r>
-    </w:p>
-    <w:p>
-      <w:pPr>
-        <w:pStyle w:val="ListParagraph"/>
-        <w:numPr>
-          <w:ilvl w:val="0"/>
-          <w:numId w:val="13"/>
-        </w:numPr>
-        <w:rPr>
-          <w:b/>
-          <w:bCs/>
-        </w:rPr>
-      </w:pPr>
-      <w:r>
-        <w:rPr>
-          <w:b/>
-          <w:bCs/>
-        </w:rPr>
-        <w:t xml:space="preserve">Social Media </w:t>
-      </w:r>
-      <w:r>
-        <w:rPr>
-          <w:b/>
-          <w:bCs/>
-        </w:rPr>
-        <w:t>–</w:t>
-      </w:r>
-      <w:r>
-        <w:rPr>
-          <w:b/>
-          <w:bCs/>
-        </w:rPr>
-        <w:t xml:space="preserve"> Reddit</w:t>
-      </w:r>
-      <w:r>
-        <w:rPr>
-          <w:b/>
-          <w:bCs/>
-        </w:rPr>
-        <w:t xml:space="preserve"> &amp; </w:t>
-      </w:r>
-      <w:proofErr w:type="spellStart"/>
-      <w:r>
-        <w:rPr>
-          <w:b/>
-          <w:bCs/>
-        </w:rPr>
-        <w:t>StackOverflow</w:t>
-      </w:r>
-      <w:proofErr w:type="spellEnd"/>
-      <w:r>
-        <w:rPr>
-          <w:b/>
-          <w:bCs/>
-        </w:rPr>
-        <w:t>: u/</w:t>
-      </w:r>
-      <w:proofErr w:type="spellStart"/>
-      <w:r>
-        <w:rPr>
-          <w:b/>
-          <w:bCs/>
-        </w:rPr>
-        <w:t>CatsPawmer</w:t>
-      </w:r>
-      <w:proofErr w:type="spellEnd"/>
-    </w:p>
-    <w:p>
-      <w:pPr>
-        <w:pStyle w:val="ListParagraph"/>
-      </w:pPr>
-      <w:r>
-        <w:t xml:space="preserve">Facilitate </w:t>
-      </w:r>
-      <w:r>
-        <w:t xml:space="preserve">and respond to various web development topics and questions presented </w:t>
-      </w:r>
-      <w:r>
-        <w:t>within the r/</w:t>
-      </w:r>
-      <w:proofErr w:type="spellStart"/>
-      <w:r>
-        <w:t>learnjavascript</w:t>
-      </w:r>
-      <w:proofErr w:type="spellEnd"/>
-      <w:r>
-        <w:t xml:space="preserve"> and r/</w:t>
-      </w:r>
-      <w:proofErr w:type="spellStart"/>
-      <w:r>
-        <w:t>WebDev</w:t>
-      </w:r>
-      <w:proofErr w:type="spellEnd"/>
-      <w:r>
-        <w:t xml:space="preserve"> communities</w:t>
-      </w:r>
-      <w:r>
-        <w:t>.</w:t>
-      </w:r>
-      <w:r>
-        <w:t xml:space="preserve"> This represents one</w:t>
-      </w:r>
-      <w:r>
-        <w:t xml:space="preserve"> minor way I can give back to those that are pursuing their dreams as well.</w:t>
-      </w:r>
     </w:p>
     <w:sectPr>
       <w:footerReference w:type="default" r:id="rId11"/>
@@ -5888,7 +5901,7 @@
 </file>
 
 <file path=word/endnotes.xml><?xml version="1.0" encoding="utf-8"?>
-<w:endnotes xmlns:wpc="http://schemas.microsoft.com/office/word/2010/wordprocessingCanvas" xmlns:cx="http://schemas.microsoft.com/office/drawing/2014/chartex" xmlns:cx1="http://schemas.microsoft.com/office/drawing/2015/9/8/chartex" xmlns:cx2="http://schemas.microsoft.com/office/drawing/2015/10/21/chartex" xmlns:cx3="http://schemas.microsoft.com/office/drawing/2016/5/9/chartex" xmlns:cx4="http://schemas.microsoft.com/office/drawing/2016/5/10/chartex" xmlns:cx5="http://schemas.microsoft.com/office/drawing/2016/5/11/chartex" xmlns:cx6="http://schemas.microsoft.com/office/drawing/2016/5/12/chartex" xmlns:cx7="http://schemas.microsoft.com/office/drawing/2016/5/13/chartex" xmlns:cx8="http://schemas.microsoft.com/office/drawing/2016/5/14/chartex" xmlns:mc="http://schemas.openxmlformats.org/markup-compatibility/2006" xmlns:aink="http://schemas.microsoft.com/office/drawing/2016/ink" xmlns:am3d="http://schemas.microsoft.com/office/drawing/2017/model3d" xmlns:o="urn:schemas-microsoft-com:office:office" xmlns:r="http://schemas.openxmlformats.org/officeDocument/2006/relationships" xmlns:m="http://schemas.openxmlformats.org/officeDocument/2006/math" xmlns:v="urn:schemas-microsoft-com:vml" xmlns:wp14="http://schemas.microsoft.com/office/word/2010/wordprocessingDrawing" xmlns:wp="http://schemas.openxmlformats.org/drawingml/2006/wordprocessingDrawing" xmlns:w10="urn:schemas-microsoft-com:office:word" xmlns:w="http://schemas.openxmlformats.org/wordprocessingml/2006/main" xmlns:w14="http://schemas.microsoft.com/office/word/2010/wordml" xmlns:w15="http://schemas.microsoft.com/office/word/2012/wordml" xmlns:w16cex="http://schemas.microsoft.com/office/word/2018/wordml/cex" xmlns:w16cid="http://schemas.microsoft.com/office/word/2016/wordml/cid" xmlns:w16="http://schemas.microsoft.com/office/word/2018/wordml" xmlns:w16sdtdh="http://schemas.microsoft.com/office/word/2020/wordml/sdtdatahash" xmlns:w16se="http://schemas.microsoft.com/office/word/2015/wordml/symex" xmlns:wpg="http://schemas.microsoft.com/office/word/2010/wordprocessingGroup" xmlns:wpi="http://schemas.microsoft.com/office/word/2010/wordprocessingInk" xmlns:wne="http://schemas.microsoft.com/office/word/2006/wordml" xmlns:wps="http://schemas.microsoft.com/office/word/2010/wordprocessingShape" mc:Ignorable="w14 w15 w16se w16cid w16 w16cex w16sdtdh wp14">
+<w:endnotes xmlns:wpc="http://schemas.microsoft.com/office/word/2010/wordprocessingCanvas" xmlns:cx="http://schemas.microsoft.com/office/drawing/2014/chartex" xmlns:cx1="http://schemas.microsoft.com/office/drawing/2015/9/8/chartex" xmlns:cx2="http://schemas.microsoft.com/office/drawing/2015/10/21/chartex" xmlns:cx3="http://schemas.microsoft.com/office/drawing/2016/5/9/chartex" xmlns:cx4="http://schemas.microsoft.com/office/drawing/2016/5/10/chartex" xmlns:cx5="http://schemas.microsoft.com/office/drawing/2016/5/11/chartex" xmlns:cx6="http://schemas.microsoft.com/office/drawing/2016/5/12/chartex" xmlns:cx7="http://schemas.microsoft.com/office/drawing/2016/5/13/chartex" xmlns:cx8="http://schemas.microsoft.com/office/drawing/2016/5/14/chartex" xmlns:mc="http://schemas.openxmlformats.org/markup-compatibility/2006" xmlns:aink="http://schemas.microsoft.com/office/drawing/2016/ink" xmlns:am3d="http://schemas.microsoft.com/office/drawing/2017/model3d" xmlns:o="urn:schemas-microsoft-com:office:office" xmlns:oel="http://schemas.microsoft.com/office/2019/extlst" xmlns:r="http://schemas.openxmlformats.org/officeDocument/2006/relationships" xmlns:m="http://schemas.openxmlformats.org/officeDocument/2006/math" xmlns:v="urn:schemas-microsoft-com:vml" xmlns:wp14="http://schemas.microsoft.com/office/word/2010/wordprocessingDrawing" xmlns:wp="http://schemas.openxmlformats.org/drawingml/2006/wordprocessingDrawing" xmlns:w10="urn:schemas-microsoft-com:office:word" xmlns:w="http://schemas.openxmlformats.org/wordprocessingml/2006/main" xmlns:w14="http://schemas.microsoft.com/office/word/2010/wordml" xmlns:w15="http://schemas.microsoft.com/office/word/2012/wordml" xmlns:w16cex="http://schemas.microsoft.com/office/word/2018/wordml/cex" xmlns:w16cid="http://schemas.microsoft.com/office/word/2016/wordml/cid" xmlns:w16="http://schemas.microsoft.com/office/word/2018/wordml" xmlns:w16sdtdh="http://schemas.microsoft.com/office/word/2020/wordml/sdtdatahash" xmlns:w16se="http://schemas.microsoft.com/office/word/2015/wordml/symex" xmlns:wpg="http://schemas.microsoft.com/office/word/2010/wordprocessingGroup" xmlns:wpi="http://schemas.microsoft.com/office/word/2010/wordprocessingInk" xmlns:wne="http://schemas.microsoft.com/office/word/2006/wordml" xmlns:wps="http://schemas.microsoft.com/office/word/2010/wordprocessingShape" mc:Ignorable="w14 w15 w16se w16cid w16 w16cex w16sdtdh wp14">
   <w:endnote w:type="separator" w:id="-1">
     <w:p>
       <w:pPr>
@@ -5913,7 +5926,7 @@
 </file>
 
 <file path=word/footer1.xml><?xml version="1.0" encoding="utf-8"?>
-<w:ftr xmlns:wpc="http://schemas.microsoft.com/office/word/2010/wordprocessingCanvas" xmlns:cx="http://schemas.microsoft.com/office/drawing/2014/chartex" xmlns:cx1="http://schemas.microsoft.com/office/drawing/2015/9/8/chartex" xmlns:cx2="http://schemas.microsoft.com/office/drawing/2015/10/21/chartex" xmlns:cx3="http://schemas.microsoft.com/office/drawing/2016/5/9/chartex" xmlns:cx4="http://schemas.microsoft.com/office/drawing/2016/5/10/chartex" xmlns:cx5="http://schemas.microsoft.com/office/drawing/2016/5/11/chartex" xmlns:cx6="http://schemas.microsoft.com/office/drawing/2016/5/12/chartex" xmlns:cx7="http://schemas.microsoft.com/office/drawing/2016/5/13/chartex" xmlns:cx8="http://schemas.microsoft.com/office/drawing/2016/5/14/chartex" xmlns:mc="http://schemas.openxmlformats.org/markup-compatibility/2006" xmlns:aink="http://schemas.microsoft.com/office/drawing/2016/ink" xmlns:am3d="http://schemas.microsoft.com/office/drawing/2017/model3d" xmlns:o="urn:schemas-microsoft-com:office:office" xmlns:r="http://schemas.openxmlformats.org/officeDocument/2006/relationships" xmlns:m="http://schemas.openxmlformats.org/officeDocument/2006/math" xmlns:v="urn:schemas-microsoft-com:vml" xmlns:wp14="http://schemas.microsoft.com/office/word/2010/wordprocessingDrawing" xmlns:wp="http://schemas.openxmlformats.org/drawingml/2006/wordprocessingDrawing" xmlns:w10="urn:schemas-microsoft-com:office:word" xmlns:w="http://schemas.openxmlformats.org/wordprocessingml/2006/main" xmlns:w14="http://schemas.microsoft.com/office/word/2010/wordml" xmlns:w15="http://schemas.microsoft.com/office/word/2012/wordml" xmlns:w16cex="http://schemas.microsoft.com/office/word/2018/wordml/cex" xmlns:w16cid="http://schemas.microsoft.com/office/word/2016/wordml/cid" xmlns:w16="http://schemas.microsoft.com/office/word/2018/wordml" xmlns:w16sdtdh="http://schemas.microsoft.com/office/word/2020/wordml/sdtdatahash" xmlns:w16se="http://schemas.microsoft.com/office/word/2015/wordml/symex" xmlns:wpg="http://schemas.microsoft.com/office/word/2010/wordprocessingGroup" xmlns:wpi="http://schemas.microsoft.com/office/word/2010/wordprocessingInk" xmlns:wne="http://schemas.microsoft.com/office/word/2006/wordml" xmlns:wps="http://schemas.microsoft.com/office/word/2010/wordprocessingShape" mc:Ignorable="w14 w15 w16se w16cid w16 w16cex w16sdtdh wp14">
+<w:ftr xmlns:wpc="http://schemas.microsoft.com/office/word/2010/wordprocessingCanvas" xmlns:cx="http://schemas.microsoft.com/office/drawing/2014/chartex" xmlns:cx1="http://schemas.microsoft.com/office/drawing/2015/9/8/chartex" xmlns:cx2="http://schemas.microsoft.com/office/drawing/2015/10/21/chartex" xmlns:cx3="http://schemas.microsoft.com/office/drawing/2016/5/9/chartex" xmlns:cx4="http://schemas.microsoft.com/office/drawing/2016/5/10/chartex" xmlns:cx5="http://schemas.microsoft.com/office/drawing/2016/5/11/chartex" xmlns:cx6="http://schemas.microsoft.com/office/drawing/2016/5/12/chartex" xmlns:cx7="http://schemas.microsoft.com/office/drawing/2016/5/13/chartex" xmlns:cx8="http://schemas.microsoft.com/office/drawing/2016/5/14/chartex" xmlns:mc="http://schemas.openxmlformats.org/markup-compatibility/2006" xmlns:aink="http://schemas.microsoft.com/office/drawing/2016/ink" xmlns:am3d="http://schemas.microsoft.com/office/drawing/2017/model3d" xmlns:o="urn:schemas-microsoft-com:office:office" xmlns:oel="http://schemas.microsoft.com/office/2019/extlst" xmlns:r="http://schemas.openxmlformats.org/officeDocument/2006/relationships" xmlns:m="http://schemas.openxmlformats.org/officeDocument/2006/math" xmlns:v="urn:schemas-microsoft-com:vml" xmlns:wp14="http://schemas.microsoft.com/office/word/2010/wordprocessingDrawing" xmlns:wp="http://schemas.openxmlformats.org/drawingml/2006/wordprocessingDrawing" xmlns:w10="urn:schemas-microsoft-com:office:word" xmlns:w="http://schemas.openxmlformats.org/wordprocessingml/2006/main" xmlns:w14="http://schemas.microsoft.com/office/word/2010/wordml" xmlns:w15="http://schemas.microsoft.com/office/word/2012/wordml" xmlns:w16cex="http://schemas.microsoft.com/office/word/2018/wordml/cex" xmlns:w16cid="http://schemas.microsoft.com/office/word/2016/wordml/cid" xmlns:w16="http://schemas.microsoft.com/office/word/2018/wordml" xmlns:w16sdtdh="http://schemas.microsoft.com/office/word/2020/wordml/sdtdatahash" xmlns:w16se="http://schemas.microsoft.com/office/word/2015/wordml/symex" xmlns:wpg="http://schemas.microsoft.com/office/word/2010/wordprocessingGroup" xmlns:wpi="http://schemas.microsoft.com/office/word/2010/wordprocessingInk" xmlns:wne="http://schemas.microsoft.com/office/word/2006/wordml" xmlns:wps="http://schemas.microsoft.com/office/word/2010/wordprocessingShape" mc:Ignorable="w14 w15 w16se w16cid w16 w16cex w16sdtdh wp14">
   <w:sdt>
     <w:sdtPr>
       <w:id w:val="346750255"/>
@@ -5960,7 +5973,7 @@
 </file>
 
 <file path=word/footnotes.xml><?xml version="1.0" encoding="utf-8"?>
-<w:footnotes xmlns:wpc="http://schemas.microsoft.com/office/word/2010/wordprocessingCanvas" xmlns:cx="http://schemas.microsoft.com/office/drawing/2014/chartex" xmlns:cx1="http://schemas.microsoft.com/office/drawing/2015/9/8/chartex" xmlns:cx2="http://schemas.microsoft.com/office/drawing/2015/10/21/chartex" xmlns:cx3="http://schemas.microsoft.com/office/drawing/2016/5/9/chartex" xmlns:cx4="http://schemas.microsoft.com/office/drawing/2016/5/10/chartex" xmlns:cx5="http://schemas.microsoft.com/office/drawing/2016/5/11/chartex" xmlns:cx6="http://schemas.microsoft.com/office/drawing/2016/5/12/chartex" xmlns:cx7="http://schemas.microsoft.com/office/drawing/2016/5/13/chartex" xmlns:cx8="http://schemas.microsoft.com/office/drawing/2016/5/14/chartex" xmlns:mc="http://schemas.openxmlformats.org/markup-compatibility/2006" xmlns:aink="http://schemas.microsoft.com/office/drawing/2016/ink" xmlns:am3d="http://schemas.microsoft.com/office/drawing/2017/model3d" xmlns:o="urn:schemas-microsoft-com:office:office" xmlns:r="http://schemas.openxmlformats.org/officeDocument/2006/relationships" xmlns:m="http://schemas.openxmlformats.org/officeDocument/2006/math" xmlns:v="urn:schemas-microsoft-com:vml" xmlns:wp14="http://schemas.microsoft.com/office/word/2010/wordprocessingDrawing" xmlns:wp="http://schemas.openxmlformats.org/drawingml/2006/wordprocessingDrawing" xmlns:w10="urn:schemas-microsoft-com:office:word" xmlns:w="http://schemas.openxmlformats.org/wordprocessingml/2006/main" xmlns:w14="http://schemas.microsoft.com/office/word/2010/wordml" xmlns:w15="http://schemas.microsoft.com/office/word/2012/wordml" xmlns:w16cex="http://schemas.microsoft.com/office/word/2018/wordml/cex" xmlns:w16cid="http://schemas.microsoft.com/office/word/2016/wordml/cid" xmlns:w16="http://schemas.microsoft.com/office/word/2018/wordml" xmlns:w16sdtdh="http://schemas.microsoft.com/office/word/2020/wordml/sdtdatahash" xmlns:w16se="http://schemas.microsoft.com/office/word/2015/wordml/symex" xmlns:wpg="http://schemas.microsoft.com/office/word/2010/wordprocessingGroup" xmlns:wpi="http://schemas.microsoft.com/office/word/2010/wordprocessingInk" xmlns:wne="http://schemas.microsoft.com/office/word/2006/wordml" xmlns:wps="http://schemas.microsoft.com/office/word/2010/wordprocessingShape" mc:Ignorable="w14 w15 w16se w16cid w16 w16cex w16sdtdh wp14">
+<w:footnotes xmlns:wpc="http://schemas.microsoft.com/office/word/2010/wordprocessingCanvas" xmlns:cx="http://schemas.microsoft.com/office/drawing/2014/chartex" xmlns:cx1="http://schemas.microsoft.com/office/drawing/2015/9/8/chartex" xmlns:cx2="http://schemas.microsoft.com/office/drawing/2015/10/21/chartex" xmlns:cx3="http://schemas.microsoft.com/office/drawing/2016/5/9/chartex" xmlns:cx4="http://schemas.microsoft.com/office/drawing/2016/5/10/chartex" xmlns:cx5="http://schemas.microsoft.com/office/drawing/2016/5/11/chartex" xmlns:cx6="http://schemas.microsoft.com/office/drawing/2016/5/12/chartex" xmlns:cx7="http://schemas.microsoft.com/office/drawing/2016/5/13/chartex" xmlns:cx8="http://schemas.microsoft.com/office/drawing/2016/5/14/chartex" xmlns:mc="http://schemas.openxmlformats.org/markup-compatibility/2006" xmlns:aink="http://schemas.microsoft.com/office/drawing/2016/ink" xmlns:am3d="http://schemas.microsoft.com/office/drawing/2017/model3d" xmlns:o="urn:schemas-microsoft-com:office:office" xmlns:oel="http://schemas.microsoft.com/office/2019/extlst" xmlns:r="http://schemas.openxmlformats.org/officeDocument/2006/relationships" xmlns:m="http://schemas.openxmlformats.org/officeDocument/2006/math" xmlns:v="urn:schemas-microsoft-com:vml" xmlns:wp14="http://schemas.microsoft.com/office/word/2010/wordprocessingDrawing" xmlns:wp="http://schemas.openxmlformats.org/drawingml/2006/wordprocessingDrawing" xmlns:w10="urn:schemas-microsoft-com:office:word" xmlns:w="http://schemas.openxmlformats.org/wordprocessingml/2006/main" xmlns:w14="http://schemas.microsoft.com/office/word/2010/wordml" xmlns:w15="http://schemas.microsoft.com/office/word/2012/wordml" xmlns:w16cex="http://schemas.microsoft.com/office/word/2018/wordml/cex" xmlns:w16cid="http://schemas.microsoft.com/office/word/2016/wordml/cid" xmlns:w16="http://schemas.microsoft.com/office/word/2018/wordml" xmlns:w16sdtdh="http://schemas.microsoft.com/office/word/2020/wordml/sdtdatahash" xmlns:w16se="http://schemas.microsoft.com/office/word/2015/wordml/symex" xmlns:wpg="http://schemas.microsoft.com/office/word/2010/wordprocessingGroup" xmlns:wpi="http://schemas.microsoft.com/office/word/2010/wordprocessingInk" xmlns:wne="http://schemas.microsoft.com/office/word/2006/wordml" xmlns:wps="http://schemas.microsoft.com/office/word/2010/wordprocessingShape" mc:Ignorable="w14 w15 w16se w16cid w16 w16cex w16sdtdh wp14">
   <w:footnote w:type="separator" w:id="-1">
     <w:p>
       <w:pPr>
@@ -5985,7 +5998,7 @@
 </file>
 
 <file path=word/numbering.xml><?xml version="1.0" encoding="utf-8"?>
-<w:numbering xmlns:wpc="http://schemas.microsoft.com/office/word/2010/wordprocessingCanvas" xmlns:cx="http://schemas.microsoft.com/office/drawing/2014/chartex" xmlns:cx1="http://schemas.microsoft.com/office/drawing/2015/9/8/chartex" xmlns:cx2="http://schemas.microsoft.com/office/drawing/2015/10/21/chartex" xmlns:cx3="http://schemas.microsoft.com/office/drawing/2016/5/9/chartex" xmlns:cx4="http://schemas.microsoft.com/office/drawing/2016/5/10/chartex" xmlns:cx5="http://schemas.microsoft.com/office/drawing/2016/5/11/chartex" xmlns:cx6="http://schemas.microsoft.com/office/drawing/2016/5/12/chartex" xmlns:cx7="http://schemas.microsoft.com/office/drawing/2016/5/13/chartex" xmlns:cx8="http://schemas.microsoft.com/office/drawing/2016/5/14/chartex" xmlns:mc="http://schemas.openxmlformats.org/markup-compatibility/2006" xmlns:aink="http://schemas.microsoft.com/office/drawing/2016/ink" xmlns:am3d="http://schemas.microsoft.com/office/drawing/2017/model3d" xmlns:o="urn:schemas-microsoft-com:office:office" xmlns:r="http://schemas.openxmlformats.org/officeDocument/2006/relationships" xmlns:m="http://schemas.openxmlformats.org/officeDocument/2006/math" xmlns:v="urn:schemas-microsoft-com:vml" xmlns:wp14="http://schemas.microsoft.com/office/word/2010/wordprocessingDrawing" xmlns:wp="http://schemas.openxmlformats.org/drawingml/2006/wordprocessingDrawing" xmlns:w10="urn:schemas-microsoft-com:office:word" xmlns:w="http://schemas.openxmlformats.org/wordprocessingml/2006/main" xmlns:w14="http://schemas.microsoft.com/office/word/2010/wordml" xmlns:w15="http://schemas.microsoft.com/office/word/2012/wordml" xmlns:w16cex="http://schemas.microsoft.com/office/word/2018/wordml/cex" xmlns:w16cid="http://schemas.microsoft.com/office/word/2016/wordml/cid" xmlns:w16="http://schemas.microsoft.com/office/word/2018/wordml" xmlns:w16sdtdh="http://schemas.microsoft.com/office/word/2020/wordml/sdtdatahash" xmlns:w16se="http://schemas.microsoft.com/office/word/2015/wordml/symex" xmlns:wpg="http://schemas.microsoft.com/office/word/2010/wordprocessingGroup" xmlns:wpi="http://schemas.microsoft.com/office/word/2010/wordprocessingInk" xmlns:wne="http://schemas.microsoft.com/office/word/2006/wordml" xmlns:wps="http://schemas.microsoft.com/office/word/2010/wordprocessingShape" mc:Ignorable="w14 w15 w16se w16cid w16 w16cex w16sdtdh wp14">
+<w:numbering xmlns:wpc="http://schemas.microsoft.com/office/word/2010/wordprocessingCanvas" xmlns:cx="http://schemas.microsoft.com/office/drawing/2014/chartex" xmlns:cx1="http://schemas.microsoft.com/office/drawing/2015/9/8/chartex" xmlns:cx2="http://schemas.microsoft.com/office/drawing/2015/10/21/chartex" xmlns:cx3="http://schemas.microsoft.com/office/drawing/2016/5/9/chartex" xmlns:cx4="http://schemas.microsoft.com/office/drawing/2016/5/10/chartex" xmlns:cx5="http://schemas.microsoft.com/office/drawing/2016/5/11/chartex" xmlns:cx6="http://schemas.microsoft.com/office/drawing/2016/5/12/chartex" xmlns:cx7="http://schemas.microsoft.com/office/drawing/2016/5/13/chartex" xmlns:cx8="http://schemas.microsoft.com/office/drawing/2016/5/14/chartex" xmlns:mc="http://schemas.openxmlformats.org/markup-compatibility/2006" xmlns:aink="http://schemas.microsoft.com/office/drawing/2016/ink" xmlns:am3d="http://schemas.microsoft.com/office/drawing/2017/model3d" xmlns:o="urn:schemas-microsoft-com:office:office" xmlns:oel="http://schemas.microsoft.com/office/2019/extlst" xmlns:r="http://schemas.openxmlformats.org/officeDocument/2006/relationships" xmlns:m="http://schemas.openxmlformats.org/officeDocument/2006/math" xmlns:v="urn:schemas-microsoft-com:vml" xmlns:wp14="http://schemas.microsoft.com/office/word/2010/wordprocessingDrawing" xmlns:wp="http://schemas.openxmlformats.org/drawingml/2006/wordprocessingDrawing" xmlns:w10="urn:schemas-microsoft-com:office:word" xmlns:w="http://schemas.openxmlformats.org/wordprocessingml/2006/main" xmlns:w14="http://schemas.microsoft.com/office/word/2010/wordml" xmlns:w15="http://schemas.microsoft.com/office/word/2012/wordml" xmlns:w16cex="http://schemas.microsoft.com/office/word/2018/wordml/cex" xmlns:w16cid="http://schemas.microsoft.com/office/word/2016/wordml/cid" xmlns:w16="http://schemas.microsoft.com/office/word/2018/wordml" xmlns:w16sdtdh="http://schemas.microsoft.com/office/word/2020/wordml/sdtdatahash" xmlns:w16se="http://schemas.microsoft.com/office/word/2015/wordml/symex" xmlns:wpg="http://schemas.microsoft.com/office/word/2010/wordprocessingGroup" xmlns:wpi="http://schemas.microsoft.com/office/word/2010/wordprocessingInk" xmlns:wne="http://schemas.microsoft.com/office/word/2006/wordml" xmlns:wps="http://schemas.microsoft.com/office/word/2010/wordprocessingShape" mc:Ignorable="w14 w15 w16se w16cid w16 w16cex w16sdtdh wp14">
   <w:abstractNum w:abstractNumId="0" w15:restartNumberingAfterBreak="0">
     <w:nsid w:val="FFFFFF7C"/>
     <w:multiLevelType w:val="singleLevel"/>
@@ -6601,6 +6614,232 @@
     </w:lvl>
   </w:abstractNum>
   <w:abstractNum w:abstractNumId="13" w15:restartNumberingAfterBreak="0">
+    <w:nsid w:val="4B386BB0"/>
+    <w:multiLevelType w:val="hybridMultilevel"/>
+    <w:tmpl w:val="01C89144"/>
+    <w:lvl w:ilvl="0" w:tplc="04090001">
+      <w:start w:val="1"/>
+      <w:numFmt w:val="bullet"/>
+      <w:lvlText w:val=""/>
+      <w:lvlJc w:val="left"/>
+      <w:pPr>
+        <w:ind w:left="720" w:hanging="360"/>
+      </w:pPr>
+      <w:rPr>
+        <w:rFonts w:ascii="Symbol" w:hAnsi="Symbol" w:hint="default"/>
+      </w:rPr>
+    </w:lvl>
+    <w:lvl w:ilvl="1" w:tplc="04090003" w:tentative="1">
+      <w:start w:val="1"/>
+      <w:numFmt w:val="bullet"/>
+      <w:lvlText w:val="o"/>
+      <w:lvlJc w:val="left"/>
+      <w:pPr>
+        <w:ind w:left="1440" w:hanging="360"/>
+      </w:pPr>
+      <w:rPr>
+        <w:rFonts w:ascii="Courier New" w:hAnsi="Courier New" w:cs="Courier New" w:hint="default"/>
+      </w:rPr>
+    </w:lvl>
+    <w:lvl w:ilvl="2" w:tplc="04090005" w:tentative="1">
+      <w:start w:val="1"/>
+      <w:numFmt w:val="bullet"/>
+      <w:lvlText w:val=""/>
+      <w:lvlJc w:val="left"/>
+      <w:pPr>
+        <w:ind w:left="2160" w:hanging="360"/>
+      </w:pPr>
+      <w:rPr>
+        <w:rFonts w:ascii="Wingdings" w:hAnsi="Wingdings" w:hint="default"/>
+      </w:rPr>
+    </w:lvl>
+    <w:lvl w:ilvl="3" w:tplc="04090001" w:tentative="1">
+      <w:start w:val="1"/>
+      <w:numFmt w:val="bullet"/>
+      <w:lvlText w:val=""/>
+      <w:lvlJc w:val="left"/>
+      <w:pPr>
+        <w:ind w:left="2880" w:hanging="360"/>
+      </w:pPr>
+      <w:rPr>
+        <w:rFonts w:ascii="Symbol" w:hAnsi="Symbol" w:hint="default"/>
+      </w:rPr>
+    </w:lvl>
+    <w:lvl w:ilvl="4" w:tplc="04090003" w:tentative="1">
+      <w:start w:val="1"/>
+      <w:numFmt w:val="bullet"/>
+      <w:lvlText w:val="o"/>
+      <w:lvlJc w:val="left"/>
+      <w:pPr>
+        <w:ind w:left="3600" w:hanging="360"/>
+      </w:pPr>
+      <w:rPr>
+        <w:rFonts w:ascii="Courier New" w:hAnsi="Courier New" w:cs="Courier New" w:hint="default"/>
+      </w:rPr>
+    </w:lvl>
+    <w:lvl w:ilvl="5" w:tplc="04090005" w:tentative="1">
+      <w:start w:val="1"/>
+      <w:numFmt w:val="bullet"/>
+      <w:lvlText w:val=""/>
+      <w:lvlJc w:val="left"/>
+      <w:pPr>
+        <w:ind w:left="4320" w:hanging="360"/>
+      </w:pPr>
+      <w:rPr>
+        <w:rFonts w:ascii="Wingdings" w:hAnsi="Wingdings" w:hint="default"/>
+      </w:rPr>
+    </w:lvl>
+    <w:lvl w:ilvl="6" w:tplc="04090001" w:tentative="1">
+      <w:start w:val="1"/>
+      <w:numFmt w:val="bullet"/>
+      <w:lvlText w:val=""/>
+      <w:lvlJc w:val="left"/>
+      <w:pPr>
+        <w:ind w:left="5040" w:hanging="360"/>
+      </w:pPr>
+      <w:rPr>
+        <w:rFonts w:ascii="Symbol" w:hAnsi="Symbol" w:hint="default"/>
+      </w:rPr>
+    </w:lvl>
+    <w:lvl w:ilvl="7" w:tplc="04090003" w:tentative="1">
+      <w:start w:val="1"/>
+      <w:numFmt w:val="bullet"/>
+      <w:lvlText w:val="o"/>
+      <w:lvlJc w:val="left"/>
+      <w:pPr>
+        <w:ind w:left="5760" w:hanging="360"/>
+      </w:pPr>
+      <w:rPr>
+        <w:rFonts w:ascii="Courier New" w:hAnsi="Courier New" w:cs="Courier New" w:hint="default"/>
+      </w:rPr>
+    </w:lvl>
+    <w:lvl w:ilvl="8" w:tplc="04090005" w:tentative="1">
+      <w:start w:val="1"/>
+      <w:numFmt w:val="bullet"/>
+      <w:lvlText w:val=""/>
+      <w:lvlJc w:val="left"/>
+      <w:pPr>
+        <w:ind w:left="6480" w:hanging="360"/>
+      </w:pPr>
+      <w:rPr>
+        <w:rFonts w:ascii="Wingdings" w:hAnsi="Wingdings" w:hint="default"/>
+      </w:rPr>
+    </w:lvl>
+  </w:abstractNum>
+  <w:abstractNum w:abstractNumId="14" w15:restartNumberingAfterBreak="0">
+    <w:nsid w:val="5BC846E7"/>
+    <w:multiLevelType w:val="hybridMultilevel"/>
+    <w:tmpl w:val="94108D00"/>
+    <w:lvl w:ilvl="0" w:tplc="04090001">
+      <w:start w:val="1"/>
+      <w:numFmt w:val="bullet"/>
+      <w:lvlText w:val=""/>
+      <w:lvlJc w:val="left"/>
+      <w:pPr>
+        <w:ind w:left="1440" w:hanging="360"/>
+      </w:pPr>
+      <w:rPr>
+        <w:rFonts w:ascii="Symbol" w:hAnsi="Symbol" w:hint="default"/>
+      </w:rPr>
+    </w:lvl>
+    <w:lvl w:ilvl="1" w:tplc="04090003" w:tentative="1">
+      <w:start w:val="1"/>
+      <w:numFmt w:val="bullet"/>
+      <w:lvlText w:val="o"/>
+      <w:lvlJc w:val="left"/>
+      <w:pPr>
+        <w:ind w:left="2160" w:hanging="360"/>
+      </w:pPr>
+      <w:rPr>
+        <w:rFonts w:ascii="Courier New" w:hAnsi="Courier New" w:cs="Courier New" w:hint="default"/>
+      </w:rPr>
+    </w:lvl>
+    <w:lvl w:ilvl="2" w:tplc="04090005" w:tentative="1">
+      <w:start w:val="1"/>
+      <w:numFmt w:val="bullet"/>
+      <w:lvlText w:val=""/>
+      <w:lvlJc w:val="left"/>
+      <w:pPr>
+        <w:ind w:left="2880" w:hanging="360"/>
+      </w:pPr>
+      <w:rPr>
+        <w:rFonts w:ascii="Wingdings" w:hAnsi="Wingdings" w:hint="default"/>
+      </w:rPr>
+    </w:lvl>
+    <w:lvl w:ilvl="3" w:tplc="04090001" w:tentative="1">
+      <w:start w:val="1"/>
+      <w:numFmt w:val="bullet"/>
+      <w:lvlText w:val=""/>
+      <w:lvlJc w:val="left"/>
+      <w:pPr>
+        <w:ind w:left="3600" w:hanging="360"/>
+      </w:pPr>
+      <w:rPr>
+        <w:rFonts w:ascii="Symbol" w:hAnsi="Symbol" w:hint="default"/>
+      </w:rPr>
+    </w:lvl>
+    <w:lvl w:ilvl="4" w:tplc="04090003" w:tentative="1">
+      <w:start w:val="1"/>
+      <w:numFmt w:val="bullet"/>
+      <w:lvlText w:val="o"/>
+      <w:lvlJc w:val="left"/>
+      <w:pPr>
+        <w:ind w:left="4320" w:hanging="360"/>
+      </w:pPr>
+      <w:rPr>
+        <w:rFonts w:ascii="Courier New" w:hAnsi="Courier New" w:cs="Courier New" w:hint="default"/>
+      </w:rPr>
+    </w:lvl>
+    <w:lvl w:ilvl="5" w:tplc="04090005" w:tentative="1">
+      <w:start w:val="1"/>
+      <w:numFmt w:val="bullet"/>
+      <w:lvlText w:val=""/>
+      <w:lvlJc w:val="left"/>
+      <w:pPr>
+        <w:ind w:left="5040" w:hanging="360"/>
+      </w:pPr>
+      <w:rPr>
+        <w:rFonts w:ascii="Wingdings" w:hAnsi="Wingdings" w:hint="default"/>
+      </w:rPr>
+    </w:lvl>
+    <w:lvl w:ilvl="6" w:tplc="04090001" w:tentative="1">
+      <w:start w:val="1"/>
+      <w:numFmt w:val="bullet"/>
+      <w:lvlText w:val=""/>
+      <w:lvlJc w:val="left"/>
+      <w:pPr>
+        <w:ind w:left="5760" w:hanging="360"/>
+      </w:pPr>
+      <w:rPr>
+        <w:rFonts w:ascii="Symbol" w:hAnsi="Symbol" w:hint="default"/>
+      </w:rPr>
+    </w:lvl>
+    <w:lvl w:ilvl="7" w:tplc="04090003" w:tentative="1">
+      <w:start w:val="1"/>
+      <w:numFmt w:val="bullet"/>
+      <w:lvlText w:val="o"/>
+      <w:lvlJc w:val="left"/>
+      <w:pPr>
+        <w:ind w:left="6480" w:hanging="360"/>
+      </w:pPr>
+      <w:rPr>
+        <w:rFonts w:ascii="Courier New" w:hAnsi="Courier New" w:cs="Courier New" w:hint="default"/>
+      </w:rPr>
+    </w:lvl>
+    <w:lvl w:ilvl="8" w:tplc="04090005" w:tentative="1">
+      <w:start w:val="1"/>
+      <w:numFmt w:val="bullet"/>
+      <w:lvlText w:val=""/>
+      <w:lvlJc w:val="left"/>
+      <w:pPr>
+        <w:ind w:left="7200" w:hanging="360"/>
+      </w:pPr>
+      <w:rPr>
+        <w:rFonts w:ascii="Wingdings" w:hAnsi="Wingdings" w:hint="default"/>
+      </w:rPr>
+    </w:lvl>
+  </w:abstractNum>
+  <w:abstractNum w:abstractNumId="15" w15:restartNumberingAfterBreak="0">
     <w:nsid w:val="6EBB3D38"/>
     <w:multiLevelType w:val="hybridMultilevel"/>
     <w:tmpl w:val="A0B23E1A"/>
@@ -6714,10 +6953,10 @@
       </w:rPr>
     </w:lvl>
   </w:abstractNum>
-  <w:abstractNum w:abstractNumId="14" w15:restartNumberingAfterBreak="0">
+  <w:abstractNum w:abstractNumId="16" w15:restartNumberingAfterBreak="0">
     <w:nsid w:val="72FE445E"/>
     <w:multiLevelType w:val="hybridMultilevel"/>
-    <w:tmpl w:val="CB808DA8"/>
+    <w:tmpl w:val="6F4AE4BC"/>
     <w:lvl w:ilvl="0" w:tplc="E14A98AC">
       <w:start w:val="1"/>
       <w:numFmt w:val="bullet"/>
@@ -6729,6 +6968,119 @@
       <w:rPr>
         <w:rFonts w:ascii="Symbol" w:hAnsi="Symbol" w:hint="default"/>
         <w:color w:val="007FAB" w:themeColor="accent1"/>
+      </w:rPr>
+    </w:lvl>
+    <w:lvl w:ilvl="1" w:tplc="04090003" w:tentative="1">
+      <w:start w:val="1"/>
+      <w:numFmt w:val="bullet"/>
+      <w:lvlText w:val="o"/>
+      <w:lvlJc w:val="left"/>
+      <w:pPr>
+        <w:ind w:left="1440" w:hanging="360"/>
+      </w:pPr>
+      <w:rPr>
+        <w:rFonts w:ascii="Courier New" w:hAnsi="Courier New" w:cs="Courier New" w:hint="default"/>
+      </w:rPr>
+    </w:lvl>
+    <w:lvl w:ilvl="2" w:tplc="04090005" w:tentative="1">
+      <w:start w:val="1"/>
+      <w:numFmt w:val="bullet"/>
+      <w:lvlText w:val=""/>
+      <w:lvlJc w:val="left"/>
+      <w:pPr>
+        <w:ind w:left="2160" w:hanging="360"/>
+      </w:pPr>
+      <w:rPr>
+        <w:rFonts w:ascii="Wingdings" w:hAnsi="Wingdings" w:hint="default"/>
+      </w:rPr>
+    </w:lvl>
+    <w:lvl w:ilvl="3" w:tplc="04090001" w:tentative="1">
+      <w:start w:val="1"/>
+      <w:numFmt w:val="bullet"/>
+      <w:lvlText w:val=""/>
+      <w:lvlJc w:val="left"/>
+      <w:pPr>
+        <w:ind w:left="2880" w:hanging="360"/>
+      </w:pPr>
+      <w:rPr>
+        <w:rFonts w:ascii="Symbol" w:hAnsi="Symbol" w:hint="default"/>
+      </w:rPr>
+    </w:lvl>
+    <w:lvl w:ilvl="4" w:tplc="04090003" w:tentative="1">
+      <w:start w:val="1"/>
+      <w:numFmt w:val="bullet"/>
+      <w:lvlText w:val="o"/>
+      <w:lvlJc w:val="left"/>
+      <w:pPr>
+        <w:ind w:left="3600" w:hanging="360"/>
+      </w:pPr>
+      <w:rPr>
+        <w:rFonts w:ascii="Courier New" w:hAnsi="Courier New" w:cs="Courier New" w:hint="default"/>
+      </w:rPr>
+    </w:lvl>
+    <w:lvl w:ilvl="5" w:tplc="04090005" w:tentative="1">
+      <w:start w:val="1"/>
+      <w:numFmt w:val="bullet"/>
+      <w:lvlText w:val=""/>
+      <w:lvlJc w:val="left"/>
+      <w:pPr>
+        <w:ind w:left="4320" w:hanging="360"/>
+      </w:pPr>
+      <w:rPr>
+        <w:rFonts w:ascii="Wingdings" w:hAnsi="Wingdings" w:hint="default"/>
+      </w:rPr>
+    </w:lvl>
+    <w:lvl w:ilvl="6" w:tplc="04090001" w:tentative="1">
+      <w:start w:val="1"/>
+      <w:numFmt w:val="bullet"/>
+      <w:lvlText w:val=""/>
+      <w:lvlJc w:val="left"/>
+      <w:pPr>
+        <w:ind w:left="5040" w:hanging="360"/>
+      </w:pPr>
+      <w:rPr>
+        <w:rFonts w:ascii="Symbol" w:hAnsi="Symbol" w:hint="default"/>
+      </w:rPr>
+    </w:lvl>
+    <w:lvl w:ilvl="7" w:tplc="04090003" w:tentative="1">
+      <w:start w:val="1"/>
+      <w:numFmt w:val="bullet"/>
+      <w:lvlText w:val="o"/>
+      <w:lvlJc w:val="left"/>
+      <w:pPr>
+        <w:ind w:left="5760" w:hanging="360"/>
+      </w:pPr>
+      <w:rPr>
+        <w:rFonts w:ascii="Courier New" w:hAnsi="Courier New" w:cs="Courier New" w:hint="default"/>
+      </w:rPr>
+    </w:lvl>
+    <w:lvl w:ilvl="8" w:tplc="04090005" w:tentative="1">
+      <w:start w:val="1"/>
+      <w:numFmt w:val="bullet"/>
+      <w:lvlText w:val=""/>
+      <w:lvlJc w:val="left"/>
+      <w:pPr>
+        <w:ind w:left="6480" w:hanging="360"/>
+      </w:pPr>
+      <w:rPr>
+        <w:rFonts w:ascii="Wingdings" w:hAnsi="Wingdings" w:hint="default"/>
+      </w:rPr>
+    </w:lvl>
+  </w:abstractNum>
+  <w:abstractNum w:abstractNumId="17" w15:restartNumberingAfterBreak="0">
+    <w:nsid w:val="73722C86"/>
+    <w:multiLevelType w:val="hybridMultilevel"/>
+    <w:tmpl w:val="ABD45ED2"/>
+    <w:lvl w:ilvl="0" w:tplc="04090001">
+      <w:start w:val="1"/>
+      <w:numFmt w:val="bullet"/>
+      <w:lvlText w:val=""/>
+      <w:lvlJc w:val="left"/>
+      <w:pPr>
+        <w:ind w:left="720" w:hanging="360"/>
+      </w:pPr>
+      <w:rPr>
+        <w:rFonts w:ascii="Symbol" w:hAnsi="Symbol" w:hint="default"/>
       </w:rPr>
     </w:lvl>
     <w:lvl w:ilvl="1" w:tplc="04090003" w:tentative="1">
@@ -6892,16 +7244,25 @@
     <w:abstractNumId w:val="0"/>
   </w:num>
   <w:num w:numId="13" w16cid:durableId="1321302593">
-    <w:abstractNumId w:val="14"/>
+    <w:abstractNumId w:val="16"/>
   </w:num>
   <w:num w:numId="14" w16cid:durableId="1267544372">
-    <w:abstractNumId w:val="13"/>
+    <w:abstractNumId w:val="15"/>
   </w:num>
   <w:num w:numId="15" w16cid:durableId="1419794591">
     <w:abstractNumId w:val="12"/>
   </w:num>
   <w:num w:numId="16" w16cid:durableId="204099020">
     <w:abstractNumId w:val="9"/>
+  </w:num>
+  <w:num w:numId="17" w16cid:durableId="1775325848">
+    <w:abstractNumId w:val="13"/>
+  </w:num>
+  <w:num w:numId="18" w16cid:durableId="443428205">
+    <w:abstractNumId w:val="14"/>
+  </w:num>
+  <w:num w:numId="19" w16cid:durableId="1541287444">
+    <w:abstractNumId w:val="17"/>
   </w:num>
 </w:numbering>
 </file>
@@ -32285,7 +32646,7 @@
 </file>
 
 <file path=word/glossary/document.xml><?xml version="1.0" encoding="utf-8"?>
-<w:glossaryDocument xmlns:wpc="http://schemas.microsoft.com/office/word/2010/wordprocessingCanvas" xmlns:cx="http://schemas.microsoft.com/office/drawing/2014/chartex" xmlns:cx1="http://schemas.microsoft.com/office/drawing/2015/9/8/chartex" xmlns:cx2="http://schemas.microsoft.com/office/drawing/2015/10/21/chartex" xmlns:cx3="http://schemas.microsoft.com/office/drawing/2016/5/9/chartex" xmlns:cx4="http://schemas.microsoft.com/office/drawing/2016/5/10/chartex" xmlns:cx5="http://schemas.microsoft.com/office/drawing/2016/5/11/chartex" xmlns:cx6="http://schemas.microsoft.com/office/drawing/2016/5/12/chartex" xmlns:cx7="http://schemas.microsoft.com/office/drawing/2016/5/13/chartex" xmlns:cx8="http://schemas.microsoft.com/office/drawing/2016/5/14/chartex" xmlns:mc="http://schemas.openxmlformats.org/markup-compatibility/2006" xmlns:aink="http://schemas.microsoft.com/office/drawing/2016/ink" xmlns:am3d="http://schemas.microsoft.com/office/drawing/2017/model3d" xmlns:o="urn:schemas-microsoft-com:office:office" xmlns:r="http://schemas.openxmlformats.org/officeDocument/2006/relationships" xmlns:m="http://schemas.openxmlformats.org/officeDocument/2006/math" xmlns:v="urn:schemas-microsoft-com:vml" xmlns:wp14="http://schemas.microsoft.com/office/word/2010/wordprocessingDrawing" xmlns:wp="http://schemas.openxmlformats.org/drawingml/2006/wordprocessingDrawing" xmlns:w10="urn:schemas-microsoft-com:office:word" xmlns:w="http://schemas.openxmlformats.org/wordprocessingml/2006/main" xmlns:w14="http://schemas.microsoft.com/office/word/2010/wordml" xmlns:w15="http://schemas.microsoft.com/office/word/2012/wordml" xmlns:w16cex="http://schemas.microsoft.com/office/word/2018/wordml/cex" xmlns:w16cid="http://schemas.microsoft.com/office/word/2016/wordml/cid" xmlns:w16="http://schemas.microsoft.com/office/word/2018/wordml" xmlns:w16sdtdh="http://schemas.microsoft.com/office/word/2020/wordml/sdtdatahash" xmlns:w16se="http://schemas.microsoft.com/office/word/2015/wordml/symex" xmlns:wpg="http://schemas.microsoft.com/office/word/2010/wordprocessingGroup" xmlns:wpi="http://schemas.microsoft.com/office/word/2010/wordprocessingInk" xmlns:wne="http://schemas.microsoft.com/office/word/2006/wordml" xmlns:wps="http://schemas.microsoft.com/office/word/2010/wordprocessingShape" mc:Ignorable="w14 w15 w16se w16cid w16 w16cex w16sdtdh wp14">
+<w:glossaryDocument xmlns:wpc="http://schemas.microsoft.com/office/word/2010/wordprocessingCanvas" xmlns:cx="http://schemas.microsoft.com/office/drawing/2014/chartex" xmlns:cx1="http://schemas.microsoft.com/office/drawing/2015/9/8/chartex" xmlns:cx2="http://schemas.microsoft.com/office/drawing/2015/10/21/chartex" xmlns:cx3="http://schemas.microsoft.com/office/drawing/2016/5/9/chartex" xmlns:cx4="http://schemas.microsoft.com/office/drawing/2016/5/10/chartex" xmlns:cx5="http://schemas.microsoft.com/office/drawing/2016/5/11/chartex" xmlns:cx6="http://schemas.microsoft.com/office/drawing/2016/5/12/chartex" xmlns:cx7="http://schemas.microsoft.com/office/drawing/2016/5/13/chartex" xmlns:cx8="http://schemas.microsoft.com/office/drawing/2016/5/14/chartex" xmlns:mc="http://schemas.openxmlformats.org/markup-compatibility/2006" xmlns:aink="http://schemas.microsoft.com/office/drawing/2016/ink" xmlns:am3d="http://schemas.microsoft.com/office/drawing/2017/model3d" xmlns:o="urn:schemas-microsoft-com:office:office" xmlns:oel="http://schemas.microsoft.com/office/2019/extlst" xmlns:r="http://schemas.openxmlformats.org/officeDocument/2006/relationships" xmlns:m="http://schemas.openxmlformats.org/officeDocument/2006/math" xmlns:v="urn:schemas-microsoft-com:vml" xmlns:wp14="http://schemas.microsoft.com/office/word/2010/wordprocessingDrawing" xmlns:wp="http://schemas.openxmlformats.org/drawingml/2006/wordprocessingDrawing" xmlns:w10="urn:schemas-microsoft-com:office:word" xmlns:w="http://schemas.openxmlformats.org/wordprocessingml/2006/main" xmlns:w14="http://schemas.microsoft.com/office/word/2010/wordml" xmlns:w15="http://schemas.microsoft.com/office/word/2012/wordml" xmlns:w16cex="http://schemas.microsoft.com/office/word/2018/wordml/cex" xmlns:w16cid="http://schemas.microsoft.com/office/word/2016/wordml/cid" xmlns:w16="http://schemas.microsoft.com/office/word/2018/wordml" xmlns:w16sdtdh="http://schemas.microsoft.com/office/word/2020/wordml/sdtdatahash" xmlns:w16se="http://schemas.microsoft.com/office/word/2015/wordml/symex" xmlns:wpg="http://schemas.microsoft.com/office/word/2010/wordprocessingGroup" xmlns:wpi="http://schemas.microsoft.com/office/word/2010/wordprocessingInk" xmlns:wne="http://schemas.microsoft.com/office/word/2006/wordml" xmlns:wps="http://schemas.microsoft.com/office/word/2010/wordprocessingShape" mc:Ignorable="w14 w15 w16se w16cid w16 w16cex w16sdtdh wp14">
   <w:docParts>
     <w:docPart>
       <w:docPartPr>
@@ -32549,7 +32910,7 @@
     </w:docPart>
     <w:docPart>
       <w:docPartPr>
-        <w:name w:val="04423BF9B8324CC0A591289268BAE0D8"/>
+        <w:name w:val="B2D1A57B9A904816B967B72BCBB00F3D"/>
         <w:category>
           <w:name w:val="General"/>
           <w:gallery w:val="placeholder"/>
@@ -32560,12 +32921,12 @@
         <w:behaviors>
           <w:behavior w:val="content"/>
         </w:behaviors>
-        <w:guid w:val="{21AB72FF-59D5-4D02-9781-907B0EB713C1}"/>
+        <w:guid w:val="{E9594A02-3975-48FA-AEDE-E328898A18E2}"/>
       </w:docPartPr>
       <w:docPartBody>
         <w:p>
           <w:pPr>
-            <w:pStyle w:val="04423BF9B8324CC0A591289268BAE0D8"/>
+            <w:pStyle w:val="B2D1A57B9A904816B967B72BCBB00F3D"/>
           </w:pPr>
           <w:r>
             <w:t>Activities</w:t>
@@ -32661,8 +33022,11 @@
   </w:compat>
   <w:rsids>
     <w:rsidRoot w:val="0019600A"/>
+    <w:rsid w:val="00024983"/>
     <w:rsid w:val="0019600A"/>
+    <w:rsid w:val="00AA5715"/>
     <w:rsid w:val="00E562E4"/>
+    <w:rsid w:val="00F17499"/>
   </w:rsids>
   <m:mathPr>
     <m:mathFont m:val="Cambria Math"/>
@@ -33156,6 +33520,10 @@
   <w:style w:type="paragraph" w:customStyle="1" w:styleId="04423BF9B8324CC0A591289268BAE0D8">
     <w:name w:val="04423BF9B8324CC0A591289268BAE0D8"/>
   </w:style>
+  <w:style w:type="paragraph" w:customStyle="1" w:styleId="B2D1A57B9A904816B967B72BCBB00F3D">
+    <w:name w:val="B2D1A57B9A904816B967B72BCBB00F3D"/>
+    <w:rsid w:val="00AA5715"/>
+  </w:style>
 </w:styles>
 </file>
 

</xml_diff>

<commit_message>
changed resume downloadable source
</commit_message>
<xml_diff>
--- a/downloads/WebDevResume_Clemens_Jordan.docx
+++ b/downloads/WebDevResume_Clemens_Jordan.docx
@@ -3400,10 +3400,10 @@
                         <w:pStyle w:val="ContactInfo"/>
                       </w:pPr>
                       <w:r>
-                        <w:t xml:space="preserve">My </w:t>
+                        <w:t>M</w:t>
                       </w:r>
                       <w:r>
-                        <w:t>Portfolio</w:t>
+                        <w:t>y Portfolio</w:t>
                       </w:r>
                     </w:p>
                   </w:tc>
@@ -3420,7 +3420,14 @@
                 <w:p>
                   <w:pPr>
                     <w:pStyle w:val="Icons"/>
+                    <w:tabs>
+                      <w:tab w:val="center" w:pos="211"/>
+                    </w:tabs>
+                    <w:jc w:val="left"/>
                   </w:pPr>
+                  <w:r>
+                    <w:tab/>
+                  </w:r>
                   <w:r>
                     <w:rPr>
                       <w:noProof/>
@@ -5164,7 +5171,16 @@
     </w:tbl>
     <w:p>
       <w:r>
-        <w:t xml:space="preserve">A creative, hard-working full-stack developer offering 14 months of experience providing high-impact, modern web solutions for </w:t>
+        <w:t>A creative, hard-working developer providing high-impact, modern web solutions</w:t>
+      </w:r>
+      <w:r>
+        <w:t xml:space="preserve"> and </w:t>
+      </w:r>
+      <w:r>
+        <w:t>software</w:t>
+      </w:r>
+      <w:r>
+        <w:t xml:space="preserve"> for </w:t>
       </w:r>
       <w:r>
         <w:t>diverse organizations. Skilled in web design, development, testing, and producing web applications utilizing a range of JavaScript packages and libraries.</w:t>
@@ -5336,6 +5352,12 @@
             <w:r>
               <w:t xml:space="preserve"> Mocha.js, Jest</w:t>
             </w:r>
+            <w:r>
+              <w:t>, Tap</w:t>
+            </w:r>
+            <w:r>
+              <w:t>.js</w:t>
+            </w:r>
           </w:p>
           <w:p>
             <w:pPr>
@@ -5390,7 +5412,10 @@
         <w:pStyle w:val="Heading3"/>
       </w:pPr>
       <w:r>
-        <w:t>march 2021</w:t>
+        <w:t>December 202</w:t>
+      </w:r>
+      <w:r>
+        <w:t>0</w:t>
       </w:r>
       <w:r>
         <w:t xml:space="preserve"> –</w:t>
@@ -5419,7 +5444,13 @@
         <w:rPr>
           <w:rStyle w:val="Emphasis"/>
         </w:rPr>
-        <w:t xml:space="preserve"> Revature</w:t>
+        <w:t xml:space="preserve"> </w:t>
+      </w:r>
+      <w:r>
+        <w:rPr>
+          <w:rStyle w:val="Emphasis"/>
+        </w:rPr>
+        <w:t>AccruePartners</w:t>
       </w:r>
       <w:r>
         <w:rPr>
@@ -5476,7 +5507,7 @@
         <w:t xml:space="preserve">Responsible for executing continuous integration and continuous deployment </w:t>
       </w:r>
       <w:r>
-        <w:t>(CI/CD) strategies and techniques, coordinating Canary and blue-green releases</w:t>
+        <w:t>(CI/CD) strategies and techniques, coordinating releases</w:t>
       </w:r>
       <w:r>
         <w:t xml:space="preserve"> while</w:t>
@@ -5527,6 +5558,147 @@
         <w:t xml:space="preserve">Planned and achieved consistent looks and visual themes across the web application through coordination with the company UX Design Lead. </w:t>
       </w:r>
     </w:p>
+    <w:p>
+      <w:pPr>
+        <w:pStyle w:val="Heading3"/>
+      </w:pPr>
+      <w:r>
+        <w:t>april 201</w:t>
+      </w:r>
+      <w:r>
+        <w:t>8</w:t>
+      </w:r>
+      <w:r>
+        <w:t xml:space="preserve"> – </w:t>
+      </w:r>
+      <w:r>
+        <w:t>November 2020</w:t>
+      </w:r>
+    </w:p>
+    <w:p>
+      <w:pPr>
+        <w:pStyle w:val="Heading2"/>
+      </w:pPr>
+      <w:r>
+        <w:t>Developer</w:t>
+      </w:r>
+      <w:r>
+        <w:t xml:space="preserve">, </w:t>
+      </w:r>
+      <w:r>
+        <w:t>Restaurant</w:t>
+      </w:r>
+      <w:r>
+        <w:t xml:space="preserve"> Manager, </w:t>
+      </w:r>
+      <w:r>
+        <w:t>Utility</w:t>
+      </w:r>
+      <w:r>
+        <w:t>/</w:t>
+      </w:r>
+      <w:r>
+        <w:t xml:space="preserve"> </w:t>
+      </w:r>
+      <w:r>
+        <w:rPr>
+          <w:rStyle w:val="Emphasis"/>
+        </w:rPr>
+        <w:t>Skyline Village Hotel</w:t>
+      </w:r>
+      <w:r>
+        <w:rPr>
+          <w:rStyle w:val="Emphasis"/>
+        </w:rPr>
+        <w:t>, Spruce Pine, NC</w:t>
+      </w:r>
+    </w:p>
+    <w:p>
+      <w:pPr>
+        <w:pStyle w:val="ListParagraph"/>
+        <w:numPr>
+          <w:ilvl w:val="0"/>
+          <w:numId w:val="16"/>
+        </w:numPr>
+      </w:pPr>
+      <w:r>
+        <w:t xml:space="preserve">Design, test, and develop web components </w:t>
+      </w:r>
+      <w:r>
+        <w:t>and middleware to meet hotel and user needs.</w:t>
+      </w:r>
+    </w:p>
+    <w:p>
+      <w:pPr>
+        <w:pStyle w:val="ListParagraph"/>
+        <w:numPr>
+          <w:ilvl w:val="0"/>
+          <w:numId w:val="16"/>
+        </w:numPr>
+      </w:pPr>
+      <w:r>
+        <w:t>Recommend</w:t>
+      </w:r>
+      <w:r>
+        <w:t xml:space="preserve"> upgrades for existing systems and programs.</w:t>
+      </w:r>
+    </w:p>
+    <w:p>
+      <w:pPr>
+        <w:pStyle w:val="ListParagraph"/>
+        <w:numPr>
+          <w:ilvl w:val="0"/>
+          <w:numId w:val="16"/>
+        </w:numPr>
+      </w:pPr>
+      <w:r>
+        <w:t xml:space="preserve">Documented </w:t>
+      </w:r>
+      <w:r>
+        <w:t>all aspects of the system / application as a working reference for future implementations and changes</w:t>
+      </w:r>
+      <w:r>
+        <w:t>.</w:t>
+      </w:r>
+    </w:p>
+    <w:p>
+      <w:pPr>
+        <w:pStyle w:val="ListParagraph"/>
+        <w:numPr>
+          <w:ilvl w:val="0"/>
+          <w:numId w:val="16"/>
+        </w:numPr>
+      </w:pPr>
+      <w:r>
+        <w:t>Maintain</w:t>
+      </w:r>
+      <w:r>
+        <w:t xml:space="preserve">ed safety and food quality standards </w:t>
+      </w:r>
+      <w:r>
+        <w:t xml:space="preserve">according to NC </w:t>
+      </w:r>
+      <w:r>
+        <w:t>state and local regulations.</w:t>
+      </w:r>
+    </w:p>
+    <w:p>
+      <w:pPr>
+        <w:pStyle w:val="ListParagraph"/>
+        <w:numPr>
+          <w:ilvl w:val="0"/>
+          <w:numId w:val="16"/>
+        </w:numPr>
+      </w:pPr>
+      <w:r>
+        <w:lastRenderedPageBreak/>
+        <w:t>Ensure all end-of-day cash outs are correct</w:t>
+      </w:r>
+      <w:r>
+        <w:t>, documented, and completed at end-of-shift.</w:t>
+      </w:r>
+    </w:p>
+    <w:p/>
     <w:p>
       <w:pPr>
         <w:pStyle w:val="Heading3"/>
@@ -5597,7 +5769,6 @@
         </w:numPr>
       </w:pPr>
       <w:r>
-        <w:lastRenderedPageBreak/>
         <w:t>Monitor network and application issues in a Help Desk and data center like environment. Maintain AS400 hardware, software, and network connectivity.</w:t>
       </w:r>
     </w:p>
@@ -5819,6 +5990,7 @@
           <w:showingPlcHdr/>
           <w15:appearance w15:val="hidden"/>
         </w:sdtPr>
+        <w:sdtEndPr/>
         <w:sdtContent>
           <w:r>
             <w:t>Activities</w:t>
@@ -5880,7 +6052,11 @@
         <w:pStyle w:val="ListParagraph"/>
       </w:pPr>
       <w:r>
-        <w:t>Participate in bi-weekly beach cleanups at various beaches in Wilmington, NC to integrate with the community and provide Wilmington with cleaner beaches. Services include providing volunteers with breakfast and waters, walk the beach and picking up trash, and meeting new clients.</w:t>
+        <w:t xml:space="preserve">Participate in bi-weekly beach cleanups at various beaches in Wilmington, NC to integrate with the community and provide Wilmington with cleaner beaches. Services include providing </w:t>
+      </w:r>
+      <w:r>
+        <w:lastRenderedPageBreak/>
+        <w:t>volunteers with breakfast and waters, walk the beach and picking up trash, and meeting new clients.</w:t>
       </w:r>
     </w:p>
     <w:p>
@@ -16369,7 +16545,6 @@
     <w:name w:val="Hyperlink"/>
     <w:basedOn w:val="DefaultParagraphFont"/>
     <w:uiPriority w:val="99"/>
-    <w:semiHidden/>
     <w:unhideWhenUsed/>
     <w:rsid w:val="006C47D8"/>
     <w:rPr>
@@ -32640,6 +32815,18 @@
     </w:pPr>
     <w:rPr>
       <w:color w:val="4C4C4C" w:themeColor="text2" w:themeTint="BF"/>
+    </w:rPr>
+  </w:style>
+  <w:style w:type="character" w:styleId="UnresolvedMention">
+    <w:name w:val="Unresolved Mention"/>
+    <w:basedOn w:val="DefaultParagraphFont"/>
+    <w:uiPriority w:val="99"/>
+    <w:semiHidden/>
+    <w:unhideWhenUsed/>
+    <w:rsid w:val="005718AE"/>
+    <w:rPr>
+      <w:color w:val="605E5C"/>
+      <w:shd w:val="clear" w:color="auto" w:fill="E1DFDD"/>
     </w:rPr>
   </w:style>
 </w:styles>
@@ -32973,7 +33160,7 @@
     <w:charset w:val="00"/>
     <w:family w:val="swiss"/>
     <w:pitch w:val="variable"/>
-    <w:sig w:usb0="E4002EFF" w:usb1="C000247B" w:usb2="00000009" w:usb3="00000000" w:csb0="000001FF" w:csb1="00000000"/>
+    <w:sig w:usb0="E4002EFF" w:usb1="C200247B" w:usb2="00000009" w:usb3="00000000" w:csb0="000001FF" w:csb1="00000000"/>
   </w:font>
   <w:font w:name="Rockwell">
     <w:panose1 w:val="02060603020205020403"/>
@@ -33001,7 +33188,7 @@
     <w:charset w:val="00"/>
     <w:family w:val="swiss"/>
     <w:pitch w:val="variable"/>
-    <w:sig w:usb0="E4002EFF" w:usb1="C000247B" w:usb2="00000009" w:usb3="00000000" w:csb0="000001FF" w:csb1="00000000"/>
+    <w:sig w:usb0="E4002EFF" w:usb1="C200247B" w:usb2="00000009" w:usb3="00000000" w:csb0="000001FF" w:csb1="00000000"/>
   </w:font>
 </w:fonts>
 </file>
@@ -33024,9 +33211,13 @@
     <w:rsidRoot w:val="0019600A"/>
     <w:rsid w:val="00024983"/>
     <w:rsid w:val="0019600A"/>
+    <w:rsid w:val="0036047A"/>
+    <w:rsid w:val="003B2584"/>
+    <w:rsid w:val="007E5CF0"/>
     <w:rsid w:val="00AA5715"/>
     <w:rsid w:val="00E562E4"/>
     <w:rsid w:val="00F17499"/>
+    <w:rsid w:val="00FD6B44"/>
   </w:rsids>
   <m:mathPr>
     <m:mathFont m:val="Cambria Math"/>
@@ -33517,9 +33708,6 @@
   <w:style w:type="paragraph" w:customStyle="1" w:styleId="D3FA2173870D4F0C90D192387CAE065C">
     <w:name w:val="D3FA2173870D4F0C90D192387CAE065C"/>
   </w:style>
-  <w:style w:type="paragraph" w:customStyle="1" w:styleId="04423BF9B8324CC0A591289268BAE0D8">
-    <w:name w:val="04423BF9B8324CC0A591289268BAE0D8"/>
-  </w:style>
   <w:style w:type="paragraph" w:customStyle="1" w:styleId="B2D1A57B9A904816B967B72BCBB00F3D">
     <w:name w:val="B2D1A57B9A904816B967B72BCBB00F3D"/>
     <w:rsid w:val="00AA5715"/>

</xml_diff>